<commit_message>
commit on Desktop before merge
</commit_message>
<xml_diff>
--- a/Fall 2015/Syllabus/Jake Only OSCM230 syllabus_ fall2015.docx
+++ b/Fall 2015/Syllabus/Jake Only OSCM230 syllabus_ fall2015.docx
@@ -429,19 +429,11 @@
                 <w:rFonts w:ascii="Palatino Linotype" w:hAnsi="Palatino Linotype"/>
               </w:rPr>
             </w:pPr>
-            <w:proofErr w:type="spellStart"/>
-            <w:r>
-              <w:rPr>
-                <w:rFonts w:ascii="Palatino Linotype" w:hAnsi="Palatino Linotype"/>
-              </w:rPr>
-              <w:t>Breena</w:t>
-            </w:r>
-            <w:proofErr w:type="spellEnd"/>
-            <w:r>
-              <w:rPr>
-                <w:rFonts w:ascii="Palatino Linotype" w:hAnsi="Palatino Linotype"/>
-              </w:rPr>
-              <w:t xml:space="preserve"> Smith</w:t>
+            <w:r>
+              <w:rPr>
+                <w:rFonts w:ascii="Palatino Linotype" w:hAnsi="Palatino Linotype"/>
+              </w:rPr>
+              <w:t>Breena Smith</w:t>
             </w:r>
             <w:r>
               <w:rPr>
@@ -676,16 +668,8 @@
               <w:rPr>
                 <w:rFonts w:ascii="Palatino Linotype" w:hAnsi="Palatino Linotype"/>
               </w:rPr>
-              <w:t xml:space="preserve">Isabella </w:t>
-            </w:r>
-            <w:proofErr w:type="spellStart"/>
-            <w:r>
-              <w:rPr>
-                <w:rFonts w:ascii="Palatino Linotype" w:hAnsi="Palatino Linotype"/>
-              </w:rPr>
-              <w:t>Neuberg</w:t>
-            </w:r>
-            <w:proofErr w:type="spellEnd"/>
+              <w:t>Isabella Neuberg</w:t>
+            </w:r>
             <w:r>
               <w:rPr>
                 <w:rFonts w:ascii="Palatino Linotype" w:hAnsi="Palatino Linotype"/>
@@ -756,18 +740,8 @@
                 <w:sz w:val="20"/>
                 <w:szCs w:val="20"/>
               </w:rPr>
-              <w:t xml:space="preserve">Casey </w:t>
-            </w:r>
-            <w:proofErr w:type="spellStart"/>
-            <w:r>
-              <w:rPr>
-                <w:rFonts w:ascii="Palatino Linotype" w:hAnsi="Palatino Linotype"/>
-                <w:sz w:val="20"/>
-                <w:szCs w:val="20"/>
-              </w:rPr>
-              <w:t>Wagenaar</w:t>
-            </w:r>
-            <w:proofErr w:type="spellEnd"/>
+              <w:t>Casey Wagenaar</w:t>
+            </w:r>
             <w:r>
               <w:rPr>
                 <w:rFonts w:ascii="Palatino Linotype" w:hAnsi="Palatino Linotype"/>
@@ -817,18 +791,8 @@
                 <w:sz w:val="20"/>
                 <w:szCs w:val="20"/>
               </w:rPr>
-              <w:t xml:space="preserve">Kevin </w:t>
-            </w:r>
-            <w:proofErr w:type="spellStart"/>
-            <w:r>
-              <w:rPr>
-                <w:rFonts w:ascii="Palatino Linotype" w:hAnsi="Palatino Linotype"/>
-                <w:sz w:val="20"/>
-                <w:szCs w:val="20"/>
-              </w:rPr>
-              <w:t>Pung</w:t>
-            </w:r>
-            <w:proofErr w:type="spellEnd"/>
+              <w:t>Kevin Pung</w:t>
+            </w:r>
             <w:r>
               <w:rPr>
                 <w:rFonts w:ascii="Palatino Linotype" w:hAnsi="Palatino Linotype"/>
@@ -1300,21 +1264,7 @@
               <w:rPr>
                 <w:rFonts w:ascii="Palatino Linotype" w:hAnsi="Palatino Linotype"/>
               </w:rPr>
-              <w:t xml:space="preserve">B. Render, R.M. Stair Jr., and N. </w:t>
-            </w:r>
-            <w:proofErr w:type="spellStart"/>
-            <w:r>
-              <w:rPr>
-                <w:rFonts w:ascii="Palatino Linotype" w:hAnsi="Palatino Linotype"/>
-              </w:rPr>
-              <w:t>Balakrishnan</w:t>
-            </w:r>
-            <w:proofErr w:type="spellEnd"/>
-            <w:r>
-              <w:rPr>
-                <w:rFonts w:ascii="Palatino Linotype" w:hAnsi="Palatino Linotype"/>
-              </w:rPr>
-              <w:t xml:space="preserve">, “Managerial Decision Modeling with Spreadsheets,” </w:t>
+              <w:t xml:space="preserve">B. Render, R.M. Stair Jr., and N. Balakrishnan, “Managerial Decision Modeling with Spreadsheets,” </w:t>
             </w:r>
             <w:r>
               <w:rPr>
@@ -1546,23 +1496,7 @@
                 <w:rFonts w:ascii="Palatino Linotype" w:hAnsi="Palatino Linotype"/>
                 <w:b w:val="0"/>
               </w:rPr>
-              <w:t xml:space="preserve">Excel 2013 Bible, by John </w:t>
-            </w:r>
-            <w:proofErr w:type="spellStart"/>
-            <w:r>
-              <w:rPr>
-                <w:rFonts w:ascii="Palatino Linotype" w:hAnsi="Palatino Linotype"/>
-                <w:b w:val="0"/>
-              </w:rPr>
-              <w:t>Walkenbach</w:t>
-            </w:r>
-            <w:proofErr w:type="spellEnd"/>
-            <w:r>
-              <w:rPr>
-                <w:rFonts w:ascii="Palatino Linotype" w:hAnsi="Palatino Linotype"/>
-                <w:b w:val="0"/>
-              </w:rPr>
-              <w:t>, ISBN-13: 978-1118490365</w:t>
+              <w:t>Excel 2013 Bible, by John Walkenbach, ISBN-13: 978-1118490365</w:t>
             </w:r>
             <w:r>
               <w:rPr>
@@ -1627,14 +1561,12 @@
                 <w:rFonts w:ascii="Palatino Linotype" w:hAnsi="Palatino Linotype"/>
               </w:rPr>
             </w:pPr>
-            <w:proofErr w:type="spellStart"/>
             <w:r>
               <w:rPr>
                 <w:rFonts w:ascii="Palatino Linotype" w:hAnsi="Palatino Linotype"/>
               </w:rPr>
               <w:t>ForClass</w:t>
             </w:r>
-            <w:proofErr w:type="spellEnd"/>
           </w:p>
         </w:tc>
         <w:tc>
@@ -1652,21 +1584,7 @@
               <w:rPr>
                 <w:rFonts w:ascii="Palatino Linotype" w:hAnsi="Palatino Linotype"/>
               </w:rPr>
-              <w:t xml:space="preserve">We will be using an on-line polling software platform called </w:t>
-            </w:r>
-            <w:proofErr w:type="spellStart"/>
-            <w:r>
-              <w:rPr>
-                <w:rFonts w:ascii="Palatino Linotype" w:hAnsi="Palatino Linotype"/>
-              </w:rPr>
-              <w:t>ForClass</w:t>
-            </w:r>
-            <w:proofErr w:type="spellEnd"/>
-            <w:r>
-              <w:rPr>
-                <w:rFonts w:ascii="Palatino Linotype" w:hAnsi="Palatino Linotype"/>
-              </w:rPr>
-              <w:t>. The tool allows you to provide answers to key questions electronically using iPads</w:t>
+              <w:t>We will be using an on-line polling software platform called ForClass. The tool allows you to provide answers to key questions electronically using iPads</w:t>
             </w:r>
             <w:r>
               <w:rPr>
@@ -2053,31 +1971,22 @@
           <w:sz w:val="20"/>
         </w:rPr>
         <w:lastRenderedPageBreak/>
-        <w:t>Mini-</w:t>
-      </w:r>
-      <w:proofErr w:type="gramStart"/>
+        <w:t>Mini-Exams</w:t>
+      </w:r>
       <w:r>
         <w:rPr>
           <w:rFonts w:ascii="Palatino Linotype" w:hAnsi="Palatino Linotype"/>
           <w:sz w:val="20"/>
         </w:rPr>
-        <w:t>Exams</w:t>
+        <w:t xml:space="preserve">  </w:t>
       </w:r>
       <w:r>
         <w:rPr>
           <w:rFonts w:ascii="Palatino Linotype" w:hAnsi="Palatino Linotype"/>
           <w:sz w:val="20"/>
         </w:rPr>
-        <w:t xml:space="preserve">  </w:t>
-      </w:r>
-      <w:r>
-        <w:rPr>
-          <w:rFonts w:ascii="Palatino Linotype" w:hAnsi="Palatino Linotype"/>
-          <w:sz w:val="20"/>
-        </w:rPr>
         <w:t>18</w:t>
       </w:r>
-      <w:proofErr w:type="gramEnd"/>
       <w:r>
         <w:rPr>
           <w:rFonts w:ascii="Palatino Linotype" w:hAnsi="Palatino Linotype"/>
@@ -2111,21 +2020,7 @@
         <w:rPr>
           <w:rFonts w:ascii="Palatino Linotype" w:hAnsi="Palatino Linotype"/>
         </w:rPr>
-        <w:t xml:space="preserve">  Each mini-exam will be a take home assignment consisting of a few </w:t>
-      </w:r>
-      <w:proofErr w:type="gramStart"/>
-      <w:r>
-        <w:rPr>
-          <w:rFonts w:ascii="Palatino Linotype" w:hAnsi="Palatino Linotype"/>
-        </w:rPr>
-        <w:t>open ended</w:t>
-      </w:r>
-      <w:proofErr w:type="gramEnd"/>
-      <w:r>
-        <w:rPr>
-          <w:rFonts w:ascii="Palatino Linotype" w:hAnsi="Palatino Linotype"/>
-        </w:rPr>
-        <w:t xml:space="preserve"> questions.  You will have 4 days to complete them.</w:t>
+        <w:t xml:space="preserve">  Each mini-exam will be a take home assignment consisting of a few open ended questions.  You will have 4 days to complete them.</w:t>
       </w:r>
       <w:r>
         <w:rPr>
@@ -3852,19 +3747,11 @@
               </w:rPr>
               <w:t>1.    TUES</w:t>
             </w:r>
-            <w:proofErr w:type="gramStart"/>
-            <w:r>
-              <w:rPr>
-                <w:rFonts w:ascii="Palatino Linotype" w:hAnsi="Palatino Linotype"/>
-              </w:rPr>
-              <w:t>.,</w:t>
-            </w:r>
-            <w:proofErr w:type="gramEnd"/>
-            <w:r>
-              <w:rPr>
-                <w:rFonts w:ascii="Palatino Linotype" w:hAnsi="Palatino Linotype"/>
-              </w:rPr>
-              <w:t xml:space="preserve"> SEPT. </w:t>
+            <w:r>
+              <w:rPr>
+                <w:rFonts w:ascii="Palatino Linotype" w:hAnsi="Palatino Linotype"/>
+              </w:rPr>
+              <w:t xml:space="preserve">., SEPT. </w:t>
             </w:r>
             <w:r>
               <w:rPr>
@@ -4082,21 +3969,7 @@
               <w:rPr>
                 <w:rFonts w:ascii="Palatino Linotype" w:hAnsi="Palatino Linotype"/>
               </w:rPr>
-              <w:t>2.    THUR</w:t>
-            </w:r>
-            <w:proofErr w:type="gramStart"/>
-            <w:r>
-              <w:rPr>
-                <w:rFonts w:ascii="Palatino Linotype" w:hAnsi="Palatino Linotype"/>
-              </w:rPr>
-              <w:t>.,</w:t>
-            </w:r>
-            <w:proofErr w:type="gramEnd"/>
-            <w:r>
-              <w:rPr>
-                <w:rFonts w:ascii="Palatino Linotype" w:hAnsi="Palatino Linotype"/>
-              </w:rPr>
-              <w:t xml:space="preserve"> OCT</w:t>
+              <w:t>2.    THUR., OCT</w:t>
             </w:r>
             <w:r>
               <w:rPr>
@@ -4233,21 +4106,7 @@
               <w:rPr>
                 <w:rFonts w:ascii="Palatino Linotype" w:hAnsi="Palatino Linotype"/>
               </w:rPr>
-              <w:t>TUES</w:t>
-            </w:r>
-            <w:proofErr w:type="gramStart"/>
-            <w:r>
-              <w:rPr>
-                <w:rFonts w:ascii="Palatino Linotype" w:hAnsi="Palatino Linotype"/>
-              </w:rPr>
-              <w:t>.,</w:t>
-            </w:r>
-            <w:proofErr w:type="gramEnd"/>
-            <w:r>
-              <w:rPr>
-                <w:rFonts w:ascii="Palatino Linotype" w:hAnsi="Palatino Linotype"/>
-              </w:rPr>
-              <w:t xml:space="preserve"> OCT. 6</w:t>
+              <w:t>TUES., OCT. 6</w:t>
             </w:r>
           </w:p>
         </w:tc>
@@ -4508,21 +4367,7 @@
               <w:rPr>
                 <w:rFonts w:ascii="Palatino Linotype" w:hAnsi="Palatino Linotype"/>
               </w:rPr>
-              <w:t>THUR</w:t>
-            </w:r>
-            <w:proofErr w:type="gramStart"/>
-            <w:r>
-              <w:rPr>
-                <w:rFonts w:ascii="Palatino Linotype" w:hAnsi="Palatino Linotype"/>
-              </w:rPr>
-              <w:t>.,</w:t>
-            </w:r>
-            <w:proofErr w:type="gramEnd"/>
-            <w:r>
-              <w:rPr>
-                <w:rFonts w:ascii="Palatino Linotype" w:hAnsi="Palatino Linotype"/>
-              </w:rPr>
-              <w:t xml:space="preserve"> OCT</w:t>
+              <w:t>THUR., OCT</w:t>
             </w:r>
             <w:r>
               <w:rPr>
@@ -4789,21 +4634,7 @@
               <w:rPr>
                 <w:rFonts w:ascii="Palatino Linotype" w:hAnsi="Palatino Linotype"/>
               </w:rPr>
-              <w:t>TUES</w:t>
-            </w:r>
-            <w:proofErr w:type="gramStart"/>
-            <w:r>
-              <w:rPr>
-                <w:rFonts w:ascii="Palatino Linotype" w:hAnsi="Palatino Linotype"/>
-              </w:rPr>
-              <w:t>.,</w:t>
-            </w:r>
-            <w:proofErr w:type="gramEnd"/>
-            <w:r>
-              <w:rPr>
-                <w:rFonts w:ascii="Palatino Linotype" w:hAnsi="Palatino Linotype"/>
-              </w:rPr>
-              <w:t xml:space="preserve"> OCT. 13</w:t>
+              <w:t>TUES., OCT. 13</w:t>
             </w:r>
           </w:p>
           <w:p>
@@ -4888,23 +4719,17 @@
             <w:pPr>
               <w:rPr>
                 <w:rFonts w:ascii="Palatino Linotype" w:hAnsi="Palatino Linotype"/>
+                <w:b/>
+              </w:rPr>
+            </w:pPr>
+            <w:bookmarkStart w:id="0" w:name="_GoBack"/>
+            <w:bookmarkEnd w:id="0"/>
+            <w:r>
+              <w:rPr>
+                <w:rFonts w:ascii="Palatino Linotype" w:hAnsi="Palatino Linotype"/>
+                <w:b/>
                 <w:u w:val="single"/>
               </w:rPr>
-            </w:pPr>
-          </w:p>
-          <w:p>
-            <w:pPr>
-              <w:rPr>
-                <w:rFonts w:ascii="Palatino Linotype" w:hAnsi="Palatino Linotype"/>
-                <w:b/>
-              </w:rPr>
-            </w:pPr>
-            <w:r>
-              <w:rPr>
-                <w:rFonts w:ascii="Palatino Linotype" w:hAnsi="Palatino Linotype"/>
-                <w:b/>
-                <w:u w:val="single"/>
-              </w:rPr>
               <w:t>Turn in</w:t>
             </w:r>
           </w:p>
@@ -4936,21 +4761,7 @@
               <w:rPr>
                 <w:rFonts w:ascii="Palatino Linotype" w:hAnsi="Palatino Linotype"/>
               </w:rPr>
-              <w:t>“</w:t>
-            </w:r>
-            <w:proofErr w:type="spellStart"/>
-            <w:r>
-              <w:rPr>
-                <w:rFonts w:ascii="Palatino Linotype" w:hAnsi="Palatino Linotype"/>
-              </w:rPr>
-              <w:t>Parket</w:t>
-            </w:r>
-            <w:proofErr w:type="spellEnd"/>
-            <w:r>
-              <w:rPr>
-                <w:rFonts w:ascii="Palatino Linotype" w:hAnsi="Palatino Linotype"/>
-              </w:rPr>
-              <w:t xml:space="preserve"> Sisters” (BLACKBOARD)</w:t>
+              <w:t>“Parket Sisters” (BLACKBOARD)</w:t>
             </w:r>
           </w:p>
           <w:p>
@@ -5046,21 +4857,7 @@
               <w:rPr>
                 <w:rFonts w:ascii="Palatino Linotype" w:hAnsi="Palatino Linotype"/>
               </w:rPr>
-              <w:t>THUR</w:t>
-            </w:r>
-            <w:proofErr w:type="gramStart"/>
-            <w:r>
-              <w:rPr>
-                <w:rFonts w:ascii="Palatino Linotype" w:hAnsi="Palatino Linotype"/>
-              </w:rPr>
-              <w:t>.,</w:t>
-            </w:r>
-            <w:proofErr w:type="gramEnd"/>
-            <w:r>
-              <w:rPr>
-                <w:rFonts w:ascii="Palatino Linotype" w:hAnsi="Palatino Linotype"/>
-              </w:rPr>
-              <w:t xml:space="preserve"> OCT</w:t>
+              <w:t>THUR., OCT</w:t>
             </w:r>
             <w:r>
               <w:rPr>
@@ -5267,19 +5064,11 @@
               </w:rPr>
               <w:t>TUES</w:t>
             </w:r>
-            <w:proofErr w:type="gramStart"/>
-            <w:r>
-              <w:rPr>
-                <w:rFonts w:ascii="Palatino Linotype" w:hAnsi="Palatino Linotype"/>
-              </w:rPr>
-              <w:t>.,</w:t>
-            </w:r>
-            <w:proofErr w:type="gramEnd"/>
-            <w:r>
-              <w:rPr>
-                <w:rFonts w:ascii="Palatino Linotype" w:hAnsi="Palatino Linotype"/>
-              </w:rPr>
-              <w:t xml:space="preserve"> </w:t>
+            <w:r>
+              <w:rPr>
+                <w:rFonts w:ascii="Palatino Linotype" w:hAnsi="Palatino Linotype"/>
+              </w:rPr>
+              <w:t xml:space="preserve">., </w:t>
             </w:r>
             <w:r>
               <w:rPr>
@@ -5475,19 +5264,11 @@
               </w:rPr>
               <w:t>THUR</w:t>
             </w:r>
-            <w:proofErr w:type="gramStart"/>
-            <w:r>
-              <w:rPr>
-                <w:rFonts w:ascii="Palatino Linotype" w:hAnsi="Palatino Linotype"/>
-              </w:rPr>
-              <w:t>.,</w:t>
-            </w:r>
-            <w:proofErr w:type="gramEnd"/>
-            <w:r>
-              <w:rPr>
-                <w:rFonts w:ascii="Palatino Linotype" w:hAnsi="Palatino Linotype"/>
-              </w:rPr>
-              <w:t xml:space="preserve"> </w:t>
+            <w:r>
+              <w:rPr>
+                <w:rFonts w:ascii="Palatino Linotype" w:hAnsi="Palatino Linotype"/>
+              </w:rPr>
+              <w:t xml:space="preserve">., </w:t>
             </w:r>
             <w:r>
               <w:rPr>
@@ -5686,19 +5467,11 @@
               <w:lastRenderedPageBreak/>
               <w:t>TUES</w:t>
             </w:r>
-            <w:proofErr w:type="gramStart"/>
-            <w:r>
-              <w:rPr>
-                <w:rFonts w:ascii="Palatino Linotype" w:hAnsi="Palatino Linotype"/>
-              </w:rPr>
-              <w:t>.,</w:t>
-            </w:r>
-            <w:proofErr w:type="gramEnd"/>
-            <w:r>
-              <w:rPr>
-                <w:rFonts w:ascii="Palatino Linotype" w:hAnsi="Palatino Linotype"/>
-              </w:rPr>
-              <w:t xml:space="preserve"> OCT. </w:t>
+            <w:r>
+              <w:rPr>
+                <w:rFonts w:ascii="Palatino Linotype" w:hAnsi="Palatino Linotype"/>
+              </w:rPr>
+              <w:t xml:space="preserve">., OCT. </w:t>
             </w:r>
             <w:r>
               <w:rPr>
@@ -5764,51 +5537,34 @@
                 <w:rFonts w:ascii="Palatino Linotype" w:hAnsi="Palatino Linotype"/>
               </w:rPr>
             </w:pPr>
-            <w:proofErr w:type="spellStart"/>
-            <w:r>
-              <w:rPr>
-                <w:rFonts w:ascii="Palatino Linotype" w:hAnsi="Palatino Linotype"/>
-              </w:rPr>
-              <w:t>Clamona</w:t>
-            </w:r>
-            <w:proofErr w:type="spellEnd"/>
-            <w:r>
-              <w:rPr>
-                <w:rFonts w:ascii="Palatino Linotype" w:hAnsi="Palatino Linotype"/>
-              </w:rPr>
-              <w:t xml:space="preserve"> Bus Case</w:t>
-            </w:r>
-          </w:p>
-          <w:p>
-            <w:pPr>
-              <w:rPr>
-                <w:rFonts w:ascii="Palatino Linotype" w:hAnsi="Palatino Linotype"/>
-                <w:b/>
-              </w:rPr>
-            </w:pPr>
-          </w:p>
-          <w:p>
-            <w:pPr>
-              <w:rPr>
-                <w:rFonts w:ascii="Palatino Linotype" w:hAnsi="Palatino Linotype"/>
-                <w:b/>
-              </w:rPr>
-            </w:pPr>
-            <w:proofErr w:type="spellStart"/>
-            <w:r>
-              <w:rPr>
-                <w:rFonts w:ascii="Palatino Linotype" w:hAnsi="Palatino Linotype"/>
-                <w:b/>
-              </w:rPr>
-              <w:t>Clamona</w:t>
-            </w:r>
-            <w:proofErr w:type="spellEnd"/>
-            <w:r>
-              <w:rPr>
-                <w:rFonts w:ascii="Palatino Linotype" w:hAnsi="Palatino Linotype"/>
-                <w:b/>
-              </w:rPr>
-              <w:t xml:space="preserve"> Bus Case Preparation</w:t>
+            <w:r>
+              <w:rPr>
+                <w:rFonts w:ascii="Palatino Linotype" w:hAnsi="Palatino Linotype"/>
+              </w:rPr>
+              <w:t>Clamona Bus Case</w:t>
+            </w:r>
+          </w:p>
+          <w:p>
+            <w:pPr>
+              <w:rPr>
+                <w:rFonts w:ascii="Palatino Linotype" w:hAnsi="Palatino Linotype"/>
+                <w:b/>
+              </w:rPr>
+            </w:pPr>
+          </w:p>
+          <w:p>
+            <w:pPr>
+              <w:rPr>
+                <w:rFonts w:ascii="Palatino Linotype" w:hAnsi="Palatino Linotype"/>
+                <w:b/>
+              </w:rPr>
+            </w:pPr>
+            <w:r>
+              <w:rPr>
+                <w:rFonts w:ascii="Palatino Linotype" w:hAnsi="Palatino Linotype"/>
+                <w:b/>
+              </w:rPr>
+              <w:t>Clamona Bus Case Preparation</w:t>
             </w:r>
           </w:p>
         </w:tc>
@@ -5877,16 +5633,8 @@
               <w:rPr>
                 <w:rFonts w:ascii="Palatino Linotype" w:hAnsi="Palatino Linotype"/>
               </w:rPr>
-              <w:t>10.  THUR</w:t>
-            </w:r>
-            <w:proofErr w:type="gramStart"/>
-            <w:r>
-              <w:rPr>
-                <w:rFonts w:ascii="Palatino Linotype" w:hAnsi="Palatino Linotype"/>
-              </w:rPr>
-              <w:t>.,</w:t>
-            </w:r>
-            <w:proofErr w:type="gramEnd"/>
+              <w:t>10.  THUR.,</w:t>
+            </w:r>
             <w:r>
               <w:rPr>
                 <w:rFonts w:ascii="Palatino Linotype" w:hAnsi="Palatino Linotype"/>
@@ -6026,21 +5774,7 @@
               <w:rPr>
                 <w:rFonts w:ascii="Palatino Linotype" w:hAnsi="Palatino Linotype"/>
               </w:rPr>
-              <w:t>TUES</w:t>
-            </w:r>
-            <w:proofErr w:type="gramStart"/>
-            <w:r>
-              <w:rPr>
-                <w:rFonts w:ascii="Palatino Linotype" w:hAnsi="Palatino Linotype"/>
-              </w:rPr>
-              <w:t>.,</w:t>
-            </w:r>
-            <w:proofErr w:type="gramEnd"/>
-            <w:r>
-              <w:rPr>
-                <w:rFonts w:ascii="Palatino Linotype" w:hAnsi="Palatino Linotype"/>
-              </w:rPr>
-              <w:t xml:space="preserve"> NOV. 3</w:t>
+              <w:t>TUES., NOV. 3</w:t>
             </w:r>
           </w:p>
         </w:tc>
@@ -6061,16 +5795,7 @@
                 <w:rFonts w:ascii="Palatino Linotype" w:hAnsi="Palatino Linotype"/>
                 <w:b/>
               </w:rPr>
-              <w:t>NO CLAS</w:t>
-            </w:r>
-            <w:bookmarkStart w:id="0" w:name="_GoBack"/>
-            <w:bookmarkEnd w:id="0"/>
-            <w:r>
-              <w:rPr>
-                <w:rFonts w:ascii="Palatino Linotype" w:hAnsi="Palatino Linotype"/>
-                <w:b/>
-              </w:rPr>
-              <w:t>S</w:t>
+              <w:t>NO CLASS</w:t>
             </w:r>
           </w:p>
           <w:p>
@@ -6128,21 +5853,7 @@
               <w:rPr>
                 <w:rFonts w:ascii="Palatino Linotype" w:hAnsi="Palatino Linotype"/>
               </w:rPr>
-              <w:t>THUR</w:t>
-            </w:r>
-            <w:proofErr w:type="gramStart"/>
-            <w:r>
-              <w:rPr>
-                <w:rFonts w:ascii="Palatino Linotype" w:hAnsi="Palatino Linotype"/>
-              </w:rPr>
-              <w:t>.,</w:t>
-            </w:r>
-            <w:proofErr w:type="gramEnd"/>
-            <w:r>
-              <w:rPr>
-                <w:rFonts w:ascii="Palatino Linotype" w:hAnsi="Palatino Linotype"/>
-              </w:rPr>
-              <w:t xml:space="preserve"> NOV. 5</w:t>
+              <w:t>THUR., NOV. 5</w:t>
             </w:r>
             <w:r>
               <w:rPr>
@@ -6294,21 +6005,7 @@
               <w:rPr>
                 <w:rFonts w:ascii="Palatino Linotype" w:hAnsi="Palatino Linotype"/>
               </w:rPr>
-              <w:t>TUES</w:t>
-            </w:r>
-            <w:proofErr w:type="gramStart"/>
-            <w:r>
-              <w:rPr>
-                <w:rFonts w:ascii="Palatino Linotype" w:hAnsi="Palatino Linotype"/>
-              </w:rPr>
-              <w:t>.,</w:t>
-            </w:r>
-            <w:proofErr w:type="gramEnd"/>
-            <w:r>
-              <w:rPr>
-                <w:rFonts w:ascii="Palatino Linotype" w:hAnsi="Palatino Linotype"/>
-              </w:rPr>
-              <w:t xml:space="preserve"> NOV</w:t>
+              <w:t>TUES., NOV</w:t>
             </w:r>
             <w:r>
               <w:rPr>
@@ -6413,19 +6110,11 @@
                 <w:rFonts w:ascii="Palatino Linotype" w:hAnsi="Palatino Linotype"/>
               </w:rPr>
             </w:pPr>
-            <w:proofErr w:type="spellStart"/>
-            <w:r>
-              <w:rPr>
-                <w:rFonts w:ascii="Palatino Linotype" w:hAnsi="Palatino Linotype"/>
-              </w:rPr>
-              <w:t>Hw</w:t>
-            </w:r>
-            <w:proofErr w:type="spellEnd"/>
-            <w:r>
-              <w:rPr>
-                <w:rFonts w:ascii="Palatino Linotype" w:hAnsi="Palatino Linotype"/>
-              </w:rPr>
-              <w:t xml:space="preserve"> #6</w:t>
+            <w:r>
+              <w:rPr>
+                <w:rFonts w:ascii="Palatino Linotype" w:hAnsi="Palatino Linotype"/>
+              </w:rPr>
+              <w:t>Hw #6</w:t>
             </w:r>
           </w:p>
           <w:p>
@@ -6602,21 +6291,7 @@
               <w:rPr>
                 <w:rFonts w:ascii="Palatino Linotype" w:hAnsi="Palatino Linotype"/>
               </w:rPr>
-              <w:t>THURS</w:t>
-            </w:r>
-            <w:proofErr w:type="gramStart"/>
-            <w:r>
-              <w:rPr>
-                <w:rFonts w:ascii="Palatino Linotype" w:hAnsi="Palatino Linotype"/>
-              </w:rPr>
-              <w:t>.,</w:t>
-            </w:r>
-            <w:proofErr w:type="gramEnd"/>
-            <w:r>
-              <w:rPr>
-                <w:rFonts w:ascii="Palatino Linotype" w:hAnsi="Palatino Linotype"/>
-              </w:rPr>
-              <w:t xml:space="preserve"> NOV</w:t>
+              <w:t>THURS., NOV</w:t>
             </w:r>
             <w:r>
               <w:rPr>
@@ -6772,19 +6447,11 @@
               </w:rPr>
               <w:t>TUES</w:t>
             </w:r>
-            <w:proofErr w:type="gramStart"/>
-            <w:r>
-              <w:rPr>
-                <w:rFonts w:ascii="Palatino Linotype" w:hAnsi="Palatino Linotype"/>
-              </w:rPr>
-              <w:t>.,</w:t>
-            </w:r>
-            <w:proofErr w:type="gramEnd"/>
-            <w:r>
-              <w:rPr>
-                <w:rFonts w:ascii="Palatino Linotype" w:hAnsi="Palatino Linotype"/>
-              </w:rPr>
-              <w:t xml:space="preserve"> </w:t>
+            <w:r>
+              <w:rPr>
+                <w:rFonts w:ascii="Palatino Linotype" w:hAnsi="Palatino Linotype"/>
+              </w:rPr>
+              <w:t xml:space="preserve">., </w:t>
             </w:r>
             <w:r>
               <w:rPr>
@@ -6935,19 +6602,11 @@
               </w:rPr>
               <w:t>THURS</w:t>
             </w:r>
-            <w:proofErr w:type="gramStart"/>
-            <w:r>
-              <w:rPr>
-                <w:rFonts w:ascii="Palatino Linotype" w:hAnsi="Palatino Linotype"/>
-              </w:rPr>
-              <w:t>.,</w:t>
-            </w:r>
-            <w:proofErr w:type="gramEnd"/>
-            <w:r>
-              <w:rPr>
-                <w:rFonts w:ascii="Palatino Linotype" w:hAnsi="Palatino Linotype"/>
-              </w:rPr>
-              <w:t xml:space="preserve"> </w:t>
+            <w:r>
+              <w:rPr>
+                <w:rFonts w:ascii="Palatino Linotype" w:hAnsi="Palatino Linotype"/>
+              </w:rPr>
+              <w:t xml:space="preserve">., </w:t>
             </w:r>
             <w:r>
               <w:rPr>
@@ -7134,19 +6793,11 @@
               </w:rPr>
               <w:t>TUES</w:t>
             </w:r>
-            <w:proofErr w:type="gramStart"/>
-            <w:r>
-              <w:rPr>
-                <w:rFonts w:ascii="Palatino Linotype" w:hAnsi="Palatino Linotype"/>
-              </w:rPr>
-              <w:t>.,</w:t>
-            </w:r>
-            <w:proofErr w:type="gramEnd"/>
-            <w:r>
-              <w:rPr>
-                <w:rFonts w:ascii="Palatino Linotype" w:hAnsi="Palatino Linotype"/>
-              </w:rPr>
-              <w:t xml:space="preserve"> NOV. </w:t>
+            <w:r>
+              <w:rPr>
+                <w:rFonts w:ascii="Palatino Linotype" w:hAnsi="Palatino Linotype"/>
+              </w:rPr>
+              <w:t xml:space="preserve">., NOV. </w:t>
             </w:r>
             <w:r>
               <w:rPr>
@@ -8121,23 +7772,13 @@
                 <w:szCs w:val="18"/>
               </w:rPr>
             </w:pPr>
-            <w:proofErr w:type="spellStart"/>
-            <w:r>
-              <w:rPr>
-                <w:rFonts w:ascii="Palatino Linotype" w:hAnsi="Palatino Linotype"/>
-                <w:sz w:val="18"/>
-                <w:szCs w:val="18"/>
-              </w:rPr>
-              <w:t>Hw</w:t>
-            </w:r>
-            <w:proofErr w:type="spellEnd"/>
-            <w:r>
-              <w:rPr>
-                <w:rFonts w:ascii="Palatino Linotype" w:hAnsi="Palatino Linotype"/>
-                <w:sz w:val="18"/>
-                <w:szCs w:val="18"/>
-              </w:rPr>
-              <w:t xml:space="preserve"> #1</w:t>
+            <w:r>
+              <w:rPr>
+                <w:rFonts w:ascii="Palatino Linotype" w:hAnsi="Palatino Linotype"/>
+                <w:sz w:val="18"/>
+                <w:szCs w:val="18"/>
+              </w:rPr>
+              <w:t>Hw #1</w:t>
             </w:r>
           </w:p>
         </w:tc>
@@ -8292,23 +7933,13 @@
                 <w:szCs w:val="18"/>
               </w:rPr>
             </w:pPr>
-            <w:proofErr w:type="spellStart"/>
-            <w:r>
-              <w:rPr>
-                <w:rFonts w:ascii="Palatino Linotype" w:hAnsi="Palatino Linotype"/>
-                <w:sz w:val="18"/>
-                <w:szCs w:val="18"/>
-              </w:rPr>
-              <w:t>Hw</w:t>
-            </w:r>
-            <w:proofErr w:type="spellEnd"/>
-            <w:r>
-              <w:rPr>
-                <w:rFonts w:ascii="Palatino Linotype" w:hAnsi="Palatino Linotype"/>
-                <w:sz w:val="18"/>
-                <w:szCs w:val="18"/>
-              </w:rPr>
-              <w:t xml:space="preserve"> #2</w:t>
+            <w:r>
+              <w:rPr>
+                <w:rFonts w:ascii="Palatino Linotype" w:hAnsi="Palatino Linotype"/>
+                <w:sz w:val="18"/>
+                <w:szCs w:val="18"/>
+              </w:rPr>
+              <w:t>Hw #2</w:t>
             </w:r>
           </w:p>
         </w:tc>
@@ -8446,23 +8077,13 @@
                 <w:szCs w:val="18"/>
               </w:rPr>
             </w:pPr>
-            <w:proofErr w:type="spellStart"/>
-            <w:r>
-              <w:rPr>
-                <w:rFonts w:ascii="Palatino Linotype" w:hAnsi="Palatino Linotype"/>
-                <w:sz w:val="18"/>
-                <w:szCs w:val="18"/>
-              </w:rPr>
-              <w:t>Hw</w:t>
-            </w:r>
-            <w:proofErr w:type="spellEnd"/>
-            <w:r>
-              <w:rPr>
-                <w:rFonts w:ascii="Palatino Linotype" w:hAnsi="Palatino Linotype"/>
-                <w:sz w:val="18"/>
-                <w:szCs w:val="18"/>
-              </w:rPr>
-              <w:t xml:space="preserve"> #3</w:t>
+            <w:r>
+              <w:rPr>
+                <w:rFonts w:ascii="Palatino Linotype" w:hAnsi="Palatino Linotype"/>
+                <w:sz w:val="18"/>
+                <w:szCs w:val="18"/>
+              </w:rPr>
+              <w:t>Hw #3</w:t>
             </w:r>
           </w:p>
         </w:tc>
@@ -8895,23 +8516,13 @@
                 <w:szCs w:val="18"/>
               </w:rPr>
             </w:pPr>
-            <w:proofErr w:type="spellStart"/>
-            <w:r>
-              <w:rPr>
-                <w:rFonts w:ascii="Palatino Linotype" w:hAnsi="Palatino Linotype"/>
-                <w:sz w:val="18"/>
-                <w:szCs w:val="18"/>
-              </w:rPr>
-              <w:t>Hw</w:t>
-            </w:r>
-            <w:proofErr w:type="spellEnd"/>
-            <w:r>
-              <w:rPr>
-                <w:rFonts w:ascii="Palatino Linotype" w:hAnsi="Palatino Linotype"/>
-                <w:sz w:val="18"/>
-                <w:szCs w:val="18"/>
-              </w:rPr>
-              <w:t xml:space="preserve"> #4</w:t>
+            <w:r>
+              <w:rPr>
+                <w:rFonts w:ascii="Palatino Linotype" w:hAnsi="Palatino Linotype"/>
+                <w:sz w:val="18"/>
+                <w:szCs w:val="18"/>
+              </w:rPr>
+              <w:t>Hw #4</w:t>
             </w:r>
           </w:p>
         </w:tc>
@@ -9197,23 +8808,13 @@
                 <w:szCs w:val="18"/>
               </w:rPr>
             </w:pPr>
-            <w:proofErr w:type="spellStart"/>
-            <w:r>
-              <w:rPr>
-                <w:rFonts w:ascii="Palatino Linotype" w:hAnsi="Palatino Linotype"/>
-                <w:sz w:val="18"/>
-                <w:szCs w:val="18"/>
-              </w:rPr>
-              <w:t>Hw</w:t>
-            </w:r>
-            <w:proofErr w:type="spellEnd"/>
-            <w:r>
-              <w:rPr>
-                <w:rFonts w:ascii="Palatino Linotype" w:hAnsi="Palatino Linotype"/>
-                <w:sz w:val="18"/>
-                <w:szCs w:val="18"/>
-              </w:rPr>
-              <w:t xml:space="preserve"> #5</w:t>
+            <w:r>
+              <w:rPr>
+                <w:rFonts w:ascii="Palatino Linotype" w:hAnsi="Palatino Linotype"/>
+                <w:sz w:val="18"/>
+                <w:szCs w:val="18"/>
+              </w:rPr>
+              <w:t>Hw #5</w:t>
             </w:r>
           </w:p>
         </w:tc>
@@ -9497,23 +9098,13 @@
                 <w:szCs w:val="18"/>
               </w:rPr>
             </w:pPr>
-            <w:proofErr w:type="spellStart"/>
-            <w:r>
-              <w:rPr>
-                <w:rFonts w:ascii="Palatino Linotype" w:hAnsi="Palatino Linotype"/>
-                <w:sz w:val="18"/>
-                <w:szCs w:val="18"/>
-              </w:rPr>
-              <w:t>Hw</w:t>
-            </w:r>
-            <w:proofErr w:type="spellEnd"/>
-            <w:r>
-              <w:rPr>
-                <w:rFonts w:ascii="Palatino Linotype" w:hAnsi="Palatino Linotype"/>
-                <w:sz w:val="18"/>
-                <w:szCs w:val="18"/>
-              </w:rPr>
-              <w:t xml:space="preserve"> #6</w:t>
+            <w:r>
+              <w:rPr>
+                <w:rFonts w:ascii="Palatino Linotype" w:hAnsi="Palatino Linotype"/>
+                <w:sz w:val="18"/>
+                <w:szCs w:val="18"/>
+              </w:rPr>
+              <w:t>Hw #6</w:t>
             </w:r>
           </w:p>
         </w:tc>
@@ -9916,23 +9507,13 @@
                 <w:szCs w:val="18"/>
               </w:rPr>
             </w:pPr>
-            <w:proofErr w:type="spellStart"/>
-            <w:r>
-              <w:rPr>
-                <w:rFonts w:ascii="Palatino Linotype" w:hAnsi="Palatino Linotype"/>
-                <w:sz w:val="18"/>
-                <w:szCs w:val="18"/>
-              </w:rPr>
-              <w:t>Hw</w:t>
-            </w:r>
-            <w:proofErr w:type="spellEnd"/>
-            <w:r>
-              <w:rPr>
-                <w:rFonts w:ascii="Palatino Linotype" w:hAnsi="Palatino Linotype"/>
-                <w:sz w:val="18"/>
-                <w:szCs w:val="18"/>
-              </w:rPr>
-              <w:t xml:space="preserve"> #8</w:t>
+            <w:r>
+              <w:rPr>
+                <w:rFonts w:ascii="Palatino Linotype" w:hAnsi="Palatino Linotype"/>
+                <w:sz w:val="18"/>
+                <w:szCs w:val="18"/>
+              </w:rPr>
+              <w:t>Hw #8</w:t>
             </w:r>
           </w:p>
         </w:tc>
@@ -10062,23 +9643,13 @@
                 <w:szCs w:val="18"/>
               </w:rPr>
             </w:pPr>
-            <w:proofErr w:type="spellStart"/>
-            <w:r>
-              <w:rPr>
-                <w:rFonts w:ascii="Palatino Linotype" w:hAnsi="Palatino Linotype"/>
-                <w:sz w:val="18"/>
-                <w:szCs w:val="18"/>
-              </w:rPr>
-              <w:t>Hw</w:t>
-            </w:r>
-            <w:proofErr w:type="spellEnd"/>
-            <w:r>
-              <w:rPr>
-                <w:rFonts w:ascii="Palatino Linotype" w:hAnsi="Palatino Linotype"/>
-                <w:sz w:val="18"/>
-                <w:szCs w:val="18"/>
-              </w:rPr>
-              <w:t xml:space="preserve"> #9</w:t>
+            <w:r>
+              <w:rPr>
+                <w:rFonts w:ascii="Palatino Linotype" w:hAnsi="Palatino Linotype"/>
+                <w:sz w:val="18"/>
+                <w:szCs w:val="18"/>
+              </w:rPr>
+              <w:t>Hw #9</w:t>
             </w:r>
           </w:p>
         </w:tc>
@@ -10225,23 +9796,13 @@
                 <w:szCs w:val="18"/>
               </w:rPr>
             </w:pPr>
-            <w:proofErr w:type="spellStart"/>
-            <w:r>
-              <w:rPr>
-                <w:rFonts w:ascii="Palatino Linotype" w:hAnsi="Palatino Linotype"/>
-                <w:sz w:val="18"/>
-                <w:szCs w:val="18"/>
-              </w:rPr>
-              <w:t>Hw</w:t>
-            </w:r>
-            <w:proofErr w:type="spellEnd"/>
-            <w:r>
-              <w:rPr>
-                <w:rFonts w:ascii="Palatino Linotype" w:hAnsi="Palatino Linotype"/>
-                <w:sz w:val="18"/>
-                <w:szCs w:val="18"/>
-              </w:rPr>
-              <w:t xml:space="preserve"> #10</w:t>
+            <w:r>
+              <w:rPr>
+                <w:rFonts w:ascii="Palatino Linotype" w:hAnsi="Palatino Linotype"/>
+                <w:sz w:val="18"/>
+                <w:szCs w:val="18"/>
+              </w:rPr>
+              <w:t>Hw #10</w:t>
             </w:r>
           </w:p>
         </w:tc>
@@ -10371,23 +9932,13 @@
                 <w:szCs w:val="18"/>
               </w:rPr>
             </w:pPr>
-            <w:proofErr w:type="spellStart"/>
-            <w:r>
-              <w:rPr>
-                <w:rFonts w:ascii="Palatino Linotype" w:hAnsi="Palatino Linotype"/>
-                <w:sz w:val="18"/>
-                <w:szCs w:val="18"/>
-              </w:rPr>
-              <w:t>Hw</w:t>
-            </w:r>
-            <w:proofErr w:type="spellEnd"/>
-            <w:r>
-              <w:rPr>
-                <w:rFonts w:ascii="Palatino Linotype" w:hAnsi="Palatino Linotype"/>
-                <w:sz w:val="18"/>
-                <w:szCs w:val="18"/>
-              </w:rPr>
-              <w:t xml:space="preserve"> #11</w:t>
+            <w:r>
+              <w:rPr>
+                <w:rFonts w:ascii="Palatino Linotype" w:hAnsi="Palatino Linotype"/>
+                <w:sz w:val="18"/>
+                <w:szCs w:val="18"/>
+              </w:rPr>
+              <w:t>Hw #11</w:t>
             </w:r>
           </w:p>
         </w:tc>
@@ -10534,23 +10085,13 @@
                 <w:szCs w:val="18"/>
               </w:rPr>
             </w:pPr>
-            <w:proofErr w:type="spellStart"/>
-            <w:r>
-              <w:rPr>
-                <w:rFonts w:ascii="Palatino Linotype" w:hAnsi="Palatino Linotype"/>
-                <w:sz w:val="18"/>
-                <w:szCs w:val="18"/>
-              </w:rPr>
-              <w:t>Hw</w:t>
-            </w:r>
-            <w:proofErr w:type="spellEnd"/>
-            <w:r>
-              <w:rPr>
-                <w:rFonts w:ascii="Palatino Linotype" w:hAnsi="Palatino Linotype"/>
-                <w:sz w:val="18"/>
-                <w:szCs w:val="18"/>
-              </w:rPr>
-              <w:t xml:space="preserve"> #12</w:t>
+            <w:r>
+              <w:rPr>
+                <w:rFonts w:ascii="Palatino Linotype" w:hAnsi="Palatino Linotype"/>
+                <w:sz w:val="18"/>
+                <w:szCs w:val="18"/>
+              </w:rPr>
+              <w:t>Hw #12</w:t>
             </w:r>
           </w:p>
         </w:tc>
@@ -14960,7 +14501,7 @@
 </file>
 
 <file path=customXml/itemProps1.xml><?xml version="1.0" encoding="utf-8"?>
-<ds:datastoreItem xmlns:ds="http://schemas.openxmlformats.org/officeDocument/2006/customXml" ds:itemID="{8A4FCFE7-F115-8C46-955B-2DA2FA8B8574}">
+<ds:datastoreItem xmlns:ds="http://schemas.openxmlformats.org/officeDocument/2006/customXml" ds:itemID="{B8CB3E97-50E2-E84B-A7DD-71AB9B0D28BA}">
   <ds:schemaRefs>
     <ds:schemaRef ds:uri="http://schemas.openxmlformats.org/officeDocument/2006/bibliography"/>
   </ds:schemaRefs>

</xml_diff>

<commit_message>
Added Revenue Management Lecture
</commit_message>
<xml_diff>
--- a/Fall 2015/Syllabus/Jake Only OSCM230 syllabus_ fall2015.docx
+++ b/Fall 2015/Syllabus/Jake Only OSCM230 syllabus_ fall2015.docx
@@ -3542,8 +3542,6 @@
         </w:rPr>
         <w:t xml:space="preserve"> Students are expected to not use laptops, PDAs, and other electronic devices in classrooms unless with the instructor’s consent and for activities directly related to the class session. Accessing email or the Internet during class is not permitted as they can be distracting for peers and faculty. </w:t>
       </w:r>
-      <w:bookmarkStart w:id="0" w:name="_GoBack"/>
-      <w:bookmarkEnd w:id="0"/>
     </w:p>
     <w:p>
       <w:pPr>
@@ -6313,29 +6311,6 @@
               <w:t>Topics</w:t>
             </w:r>
           </w:p>
-          <w:p>
-            <w:pPr>
-              <w:rPr>
-                <w:rFonts w:ascii="Palatino Linotype" w:hAnsi="Palatino Linotype"/>
-                <w:u w:val="single"/>
-              </w:rPr>
-            </w:pPr>
-          </w:p>
-          <w:p>
-            <w:pPr>
-              <w:rPr>
-                <w:rFonts w:ascii="Palatino Linotype" w:hAnsi="Palatino Linotype"/>
-                <w:u w:val="single"/>
-              </w:rPr>
-            </w:pPr>
-            <w:r>
-              <w:rPr>
-                <w:rFonts w:ascii="Palatino Linotype" w:hAnsi="Palatino Linotype"/>
-                <w:u w:val="single"/>
-              </w:rPr>
-              <w:t>Read</w:t>
-            </w:r>
-          </w:p>
         </w:tc>
         <w:tc>
           <w:tcPr>
@@ -6351,36 +6326,26 @@
               <w:rPr>
                 <w:rFonts w:ascii="Palatino Linotype" w:hAnsi="Palatino Linotype"/>
               </w:rPr>
-              <w:t>Si</w:t>
-            </w:r>
-            <w:r>
-              <w:rPr>
-                <w:rFonts w:ascii="Palatino Linotype" w:hAnsi="Palatino Linotype"/>
-              </w:rPr>
-              <w:t>mulations Optimization</w:t>
-            </w:r>
-          </w:p>
-          <w:p>
-            <w:pPr>
-              <w:rPr>
-                <w:rFonts w:ascii="Palatino Linotype" w:hAnsi="Palatino Linotype"/>
-                <w:b/>
-              </w:rPr>
-            </w:pPr>
-          </w:p>
-          <w:p>
-            <w:pPr>
-              <w:rPr>
-                <w:rFonts w:ascii="Palatino Linotype" w:hAnsi="Palatino Linotype"/>
-                <w:b/>
-              </w:rPr>
-            </w:pPr>
-            <w:r>
-              <w:rPr>
-                <w:rFonts w:ascii="Palatino Linotype" w:hAnsi="Palatino Linotype"/>
-              </w:rPr>
-              <w:t>Chapters 10.4-10.7</w:t>
-            </w:r>
+              <w:t>Heuristics and Approximations for hard problems, Airline revenue management</w:t>
+            </w:r>
+          </w:p>
+          <w:p>
+            <w:pPr>
+              <w:rPr>
+                <w:rFonts w:ascii="Palatino Linotype" w:hAnsi="Palatino Linotype"/>
+                <w:b/>
+              </w:rPr>
+            </w:pPr>
+            <w:bookmarkStart w:id="0" w:name="_GoBack"/>
+            <w:bookmarkEnd w:id="0"/>
+          </w:p>
+          <w:p>
+            <w:pPr>
+              <w:rPr>
+                <w:rFonts w:ascii="Palatino Linotype" w:hAnsi="Palatino Linotype"/>
+                <w:b/>
+              </w:rPr>
+            </w:pPr>
           </w:p>
         </w:tc>
       </w:tr>
@@ -10181,7 +10146,7 @@
         <w:rFonts w:ascii="Palatino Linotype" w:hAnsi="Palatino Linotype"/>
         <w:noProof/>
       </w:rPr>
-      <w:t>2</w:t>
+      <w:t>7</w:t>
     </w:r>
     <w:r>
       <w:rPr>
@@ -14278,7 +14243,7 @@
 </file>
 
 <file path=customXml/itemProps1.xml><?xml version="1.0" encoding="utf-8"?>
-<ds:datastoreItem xmlns:ds="http://schemas.openxmlformats.org/officeDocument/2006/customXml" ds:itemID="{1B8B49A8-47AC-B748-BEFA-550D7E2680ED}">
+<ds:datastoreItem xmlns:ds="http://schemas.openxmlformats.org/officeDocument/2006/customXml" ds:itemID="{90B37E5A-EB67-B04D-A0BF-D569075B6DE1}">
   <ds:schemaRefs>
     <ds:schemaRef ds:uri="http://schemas.openxmlformats.org/officeDocument/2006/bibliography"/>
   </ds:schemaRefs>

</xml_diff>

<commit_message>
Updated syllabus timeline to include Nextbus Case
</commit_message>
<xml_diff>
--- a/Fall 2015/Syllabus/Jake Only OSCM230 syllabus_ fall2015.docx
+++ b/Fall 2015/Syllabus/Jake Only OSCM230 syllabus_ fall2015.docx
@@ -6336,8 +6336,6 @@
                 <w:b/>
               </w:rPr>
             </w:pPr>
-            <w:bookmarkStart w:id="0" w:name="_GoBack"/>
-            <w:bookmarkEnd w:id="0"/>
           </w:p>
           <w:p>
             <w:pPr>
@@ -7357,8 +7355,10 @@
               <w:rPr>
                 <w:rFonts w:ascii="Palatino Linotype" w:hAnsi="Palatino Linotype"/>
               </w:rPr>
-              <w:t>LP Theory</w:t>
-            </w:r>
+              <w:t xml:space="preserve">Data Analytics, </w:t>
+            </w:r>
+            <w:bookmarkStart w:id="0" w:name="_GoBack"/>
+            <w:bookmarkEnd w:id="0"/>
           </w:p>
           <w:p>
             <w:pPr>
@@ -7425,7 +7425,7 @@
       <w:tr>
         <w:trPr>
           <w:cantSplit/>
-          <w:trHeight w:val="546"/>
+          <w:trHeight w:val="715"/>
         </w:trPr>
         <w:tc>
           <w:tcPr>
@@ -7446,13 +7446,21 @@
                 <w:rFonts w:ascii="Palatino Linotype" w:hAnsi="Palatino Linotype"/>
               </w:rPr>
               <w:lastRenderedPageBreak/>
-              <w:t>MON</w:t>
-            </w:r>
-            <w:r>
-              <w:rPr>
-                <w:rFonts w:ascii="Palatino Linotype" w:hAnsi="Palatino Linotype"/>
-              </w:rPr>
-              <w:t>., DEC</w:t>
+              <w:t>TUES</w:t>
+            </w:r>
+            <w:proofErr w:type="gramStart"/>
+            <w:r>
+              <w:rPr>
+                <w:rFonts w:ascii="Palatino Linotype" w:hAnsi="Palatino Linotype"/>
+              </w:rPr>
+              <w:t>.,</w:t>
+            </w:r>
+            <w:proofErr w:type="gramEnd"/>
+            <w:r>
+              <w:rPr>
+                <w:rFonts w:ascii="Palatino Linotype" w:hAnsi="Palatino Linotype"/>
+              </w:rPr>
+              <w:t xml:space="preserve"> DEC</w:t>
             </w:r>
             <w:r>
               <w:rPr>
@@ -7498,6 +7506,39 @@
             <w:pPr>
               <w:rPr>
                 <w:rFonts w:ascii="Palatino Linotype" w:hAnsi="Palatino Linotype"/>
+                <w:u w:val="single"/>
+              </w:rPr>
+            </w:pPr>
+          </w:p>
+          <w:p>
+            <w:pPr>
+              <w:rPr>
+                <w:rFonts w:ascii="Palatino Linotype" w:hAnsi="Palatino Linotype"/>
+                <w:u w:val="single"/>
+              </w:rPr>
+            </w:pPr>
+          </w:p>
+          <w:p>
+            <w:pPr>
+              <w:rPr>
+                <w:rFonts w:ascii="Palatino Linotype" w:hAnsi="Palatino Linotype"/>
+                <w:b/>
+                <w:u w:val="single"/>
+              </w:rPr>
+            </w:pPr>
+            <w:r>
+              <w:rPr>
+                <w:rFonts w:ascii="Palatino Linotype" w:hAnsi="Palatino Linotype"/>
+                <w:b/>
+                <w:u w:val="single"/>
+              </w:rPr>
+              <w:t xml:space="preserve">Turn in </w:t>
+            </w:r>
+          </w:p>
+          <w:p>
+            <w:pPr>
+              <w:rPr>
+                <w:rFonts w:ascii="Palatino Linotype" w:hAnsi="Palatino Linotype"/>
                 <w:b/>
               </w:rPr>
             </w:pPr>
@@ -7530,9 +7571,182 @@
             <w:pPr>
               <w:rPr>
                 <w:rFonts w:ascii="Palatino Linotype" w:hAnsi="Palatino Linotype"/>
-                <w:b/>
-              </w:rPr>
-            </w:pPr>
+              </w:rPr>
+            </w:pPr>
+            <w:proofErr w:type="spellStart"/>
+            <w:r>
+              <w:rPr>
+                <w:rFonts w:ascii="Palatino Linotype" w:hAnsi="Palatino Linotype"/>
+              </w:rPr>
+              <w:t>Nextbus</w:t>
+            </w:r>
+            <w:proofErr w:type="spellEnd"/>
+            <w:r>
+              <w:rPr>
+                <w:rFonts w:ascii="Palatino Linotype" w:hAnsi="Palatino Linotype"/>
+              </w:rPr>
+              <w:t xml:space="preserve"> Prediction Case</w:t>
+            </w:r>
+          </w:p>
+          <w:p>
+            <w:pPr>
+              <w:rPr>
+                <w:rFonts w:ascii="Palatino Linotype" w:hAnsi="Palatino Linotype"/>
+              </w:rPr>
+            </w:pPr>
+          </w:p>
+          <w:p>
+            <w:pPr>
+              <w:rPr>
+                <w:rFonts w:ascii="Palatino Linotype" w:hAnsi="Palatino Linotype"/>
+              </w:rPr>
+            </w:pPr>
+            <w:proofErr w:type="spellStart"/>
+            <w:r>
+              <w:rPr>
+                <w:rFonts w:ascii="Palatino Linotype" w:hAnsi="Palatino Linotype"/>
+                <w:b/>
+              </w:rPr>
+              <w:t>Nextbus</w:t>
+            </w:r>
+            <w:proofErr w:type="spellEnd"/>
+            <w:r>
+              <w:rPr>
+                <w:rFonts w:ascii="Palatino Linotype" w:hAnsi="Palatino Linotype"/>
+                <w:b/>
+              </w:rPr>
+              <w:t xml:space="preserve"> Prediction Case</w:t>
+            </w:r>
+          </w:p>
+          <w:p>
+            <w:pPr>
+              <w:rPr>
+                <w:rFonts w:ascii="Palatino Linotype" w:hAnsi="Palatino Linotype"/>
+              </w:rPr>
+            </w:pPr>
+          </w:p>
+          <w:p>
+            <w:pPr>
+              <w:rPr>
+                <w:rFonts w:ascii="Palatino Linotype" w:hAnsi="Palatino Linotype"/>
+                <w:b/>
+              </w:rPr>
+            </w:pPr>
+          </w:p>
+        </w:tc>
+      </w:tr>
+      <w:tr>
+        <w:trPr>
+          <w:cantSplit/>
+          <w:trHeight w:val="889"/>
+        </w:trPr>
+        <w:tc>
+          <w:tcPr>
+            <w:tcW w:w="2803" w:type="dxa"/>
+          </w:tcPr>
+          <w:p>
+            <w:pPr>
+              <w:numPr>
+                <w:ilvl w:val="0"/>
+                <w:numId w:val="20"/>
+              </w:numPr>
+              <w:rPr>
+                <w:rFonts w:ascii="Palatino Linotype" w:hAnsi="Palatino Linotype"/>
+              </w:rPr>
+            </w:pPr>
+            <w:r>
+              <w:rPr>
+                <w:rFonts w:ascii="Palatino Linotype" w:hAnsi="Palatino Linotype"/>
+              </w:rPr>
+              <w:t>THUR</w:t>
+            </w:r>
+            <w:proofErr w:type="gramStart"/>
+            <w:r>
+              <w:rPr>
+                <w:rFonts w:ascii="Palatino Linotype" w:hAnsi="Palatino Linotype"/>
+              </w:rPr>
+              <w:t>.,</w:t>
+            </w:r>
+            <w:proofErr w:type="gramEnd"/>
+            <w:r>
+              <w:rPr>
+                <w:rFonts w:ascii="Palatino Linotype" w:hAnsi="Palatino Linotype"/>
+              </w:rPr>
+              <w:t xml:space="preserve"> DEC</w:t>
+            </w:r>
+            <w:r>
+              <w:rPr>
+                <w:rFonts w:ascii="Palatino Linotype" w:hAnsi="Palatino Linotype"/>
+              </w:rPr>
+              <w:t xml:space="preserve">. </w:t>
+            </w:r>
+            <w:r>
+              <w:rPr>
+                <w:rFonts w:ascii="Palatino Linotype" w:hAnsi="Palatino Linotype"/>
+              </w:rPr>
+              <w:t>3</w:t>
+            </w:r>
+          </w:p>
+          <w:p>
+            <w:pPr>
+              <w:rPr>
+                <w:rFonts w:ascii="Palatino Linotype" w:hAnsi="Palatino Linotype"/>
+              </w:rPr>
+            </w:pPr>
+          </w:p>
+        </w:tc>
+        <w:tc>
+          <w:tcPr>
+            <w:tcW w:w="1332" w:type="dxa"/>
+          </w:tcPr>
+          <w:p>
+            <w:pPr>
+              <w:rPr>
+                <w:rFonts w:ascii="Palatino Linotype" w:hAnsi="Palatino Linotype"/>
+                <w:u w:val="single"/>
+              </w:rPr>
+            </w:pPr>
+            <w:r>
+              <w:rPr>
+                <w:rFonts w:ascii="Palatino Linotype" w:hAnsi="Palatino Linotype"/>
+                <w:u w:val="single"/>
+              </w:rPr>
+              <w:t>Topics</w:t>
+            </w:r>
+          </w:p>
+          <w:p>
+            <w:pPr>
+              <w:rPr>
+                <w:rFonts w:ascii="Palatino Linotype" w:hAnsi="Palatino Linotype"/>
+                <w:u w:val="single"/>
+              </w:rPr>
+            </w:pPr>
+          </w:p>
+          <w:p>
+            <w:pPr>
+              <w:rPr>
+                <w:rFonts w:ascii="Palatino Linotype" w:hAnsi="Palatino Linotype"/>
+                <w:u w:val="single"/>
+              </w:rPr>
+            </w:pPr>
+          </w:p>
+        </w:tc>
+        <w:tc>
+          <w:tcPr>
+            <w:tcW w:w="5400" w:type="dxa"/>
+          </w:tcPr>
+          <w:p>
+            <w:pPr>
+              <w:rPr>
+                <w:rFonts w:ascii="Palatino Linotype" w:hAnsi="Palatino Linotype"/>
+              </w:rPr>
+            </w:pPr>
+            <w:r>
+              <w:rPr>
+                <w:rFonts w:ascii="Palatino Linotype" w:hAnsi="Palatino Linotype"/>
+              </w:rPr>
+              <w:t>LP Theory</w:t>
+            </w:r>
           </w:p>
         </w:tc>
       </w:tr>
@@ -9681,26 +9895,16 @@
                 <w:sz w:val="18"/>
                 <w:szCs w:val="18"/>
               </w:rPr>
-              <w:t>Simulation  - Tour Bus Case</w:t>
-            </w:r>
-          </w:p>
-          <w:p>
-            <w:pPr>
-              <w:rPr>
-                <w:rFonts w:ascii="Palatino Linotype" w:hAnsi="Palatino Linotype"/>
-                <w:sz w:val="18"/>
-                <w:szCs w:val="18"/>
-              </w:rPr>
-            </w:pPr>
-          </w:p>
-          <w:p>
-            <w:pPr>
-              <w:rPr>
-                <w:rFonts w:ascii="Palatino Linotype" w:hAnsi="Palatino Linotype"/>
-                <w:sz w:val="18"/>
-                <w:szCs w:val="18"/>
-              </w:rPr>
-            </w:pPr>
+              <w:t>Working with heuristics</w:t>
+            </w:r>
+            <w:r>
+              <w:rPr>
+                <w:rFonts w:ascii="Palatino Linotype" w:hAnsi="Palatino Linotype"/>
+                <w:sz w:val="18"/>
+                <w:szCs w:val="18"/>
+              </w:rPr>
+              <w:t xml:space="preserve"> – Problem set posted on blackboard</w:t>
+            </w:r>
           </w:p>
           <w:p>
             <w:pPr>
@@ -9927,7 +10131,7 @@
       </w:tr>
       <w:tr>
         <w:trPr>
-          <w:trHeight w:val="953"/>
+          <w:trHeight w:val="720"/>
         </w:trPr>
         <w:tc>
           <w:tcPr>
@@ -10009,6 +10213,26 @@
               </w:rPr>
               <w:t>NFL Data Case Study Prep</w:t>
             </w:r>
+          </w:p>
+          <w:p>
+            <w:pPr>
+              <w:rPr>
+                <w:rFonts w:ascii="Palatino Linotype" w:hAnsi="Palatino Linotype"/>
+                <w:b/>
+                <w:sz w:val="18"/>
+                <w:szCs w:val="18"/>
+              </w:rPr>
+            </w:pPr>
+          </w:p>
+          <w:p>
+            <w:pPr>
+              <w:rPr>
+                <w:rFonts w:ascii="Palatino Linotype" w:hAnsi="Palatino Linotype"/>
+                <w:b/>
+                <w:sz w:val="18"/>
+                <w:szCs w:val="18"/>
+              </w:rPr>
+            </w:pPr>
           </w:p>
         </w:tc>
         <w:tc>
@@ -10050,6 +10274,162 @@
             </w:r>
             <w:proofErr w:type="gramEnd"/>
           </w:p>
+          <w:p>
+            <w:pPr>
+              <w:tabs>
+                <w:tab w:val="left" w:pos="889"/>
+              </w:tabs>
+              <w:ind w:right="57"/>
+              <w:rPr>
+                <w:rFonts w:ascii="Palatino Linotype" w:hAnsi="Palatino Linotype"/>
+                <w:b/>
+                <w:sz w:val="18"/>
+                <w:szCs w:val="18"/>
+              </w:rPr>
+            </w:pPr>
+          </w:p>
+        </w:tc>
+      </w:tr>
+      <w:tr>
+        <w:trPr>
+          <w:trHeight w:val="965"/>
+        </w:trPr>
+        <w:tc>
+          <w:tcPr>
+            <w:tcW w:w="306" w:type="pct"/>
+            <w:shd w:val="clear" w:color="auto" w:fill="auto"/>
+          </w:tcPr>
+          <w:p>
+            <w:pPr>
+              <w:jc w:val="center"/>
+              <w:rPr>
+                <w:rFonts w:ascii="Palatino Linotype" w:hAnsi="Palatino Linotype"/>
+                <w:b/>
+                <w:sz w:val="18"/>
+                <w:szCs w:val="18"/>
+              </w:rPr>
+            </w:pPr>
+            <w:r>
+              <w:rPr>
+                <w:rFonts w:ascii="Palatino Linotype" w:hAnsi="Palatino Linotype"/>
+                <w:b/>
+                <w:sz w:val="18"/>
+                <w:szCs w:val="18"/>
+              </w:rPr>
+              <w:t>12/3</w:t>
+            </w:r>
+          </w:p>
+        </w:tc>
+        <w:tc>
+          <w:tcPr>
+            <w:tcW w:w="357" w:type="pct"/>
+            <w:shd w:val="clear" w:color="auto" w:fill="auto"/>
+          </w:tcPr>
+          <w:p>
+            <w:pPr>
+              <w:rPr>
+                <w:rFonts w:ascii="Palatino Linotype" w:hAnsi="Palatino Linotype"/>
+                <w:sz w:val="18"/>
+                <w:szCs w:val="18"/>
+              </w:rPr>
+            </w:pPr>
+          </w:p>
+        </w:tc>
+        <w:tc>
+          <w:tcPr>
+            <w:tcW w:w="1966" w:type="pct"/>
+            <w:shd w:val="clear" w:color="auto" w:fill="auto"/>
+          </w:tcPr>
+          <w:p>
+            <w:pPr>
+              <w:rPr>
+                <w:rFonts w:ascii="Palatino Linotype" w:hAnsi="Palatino Linotype"/>
+                <w:sz w:val="18"/>
+                <w:szCs w:val="18"/>
+              </w:rPr>
+            </w:pPr>
+          </w:p>
+        </w:tc>
+        <w:tc>
+          <w:tcPr>
+            <w:tcW w:w="1965" w:type="pct"/>
+            <w:shd w:val="clear" w:color="auto" w:fill="auto"/>
+          </w:tcPr>
+          <w:p>
+            <w:pPr>
+              <w:rPr>
+                <w:rFonts w:ascii="Palatino Linotype" w:hAnsi="Palatino Linotype"/>
+                <w:b/>
+                <w:sz w:val="18"/>
+                <w:szCs w:val="18"/>
+              </w:rPr>
+            </w:pPr>
+            <w:proofErr w:type="spellStart"/>
+            <w:r>
+              <w:rPr>
+                <w:rFonts w:ascii="Palatino Linotype" w:hAnsi="Palatino Linotype"/>
+                <w:b/>
+                <w:sz w:val="18"/>
+                <w:szCs w:val="18"/>
+              </w:rPr>
+              <w:t>Nextbus</w:t>
+            </w:r>
+            <w:proofErr w:type="spellEnd"/>
+            <w:r>
+              <w:rPr>
+                <w:rFonts w:ascii="Palatino Linotype" w:hAnsi="Palatino Linotype"/>
+                <w:b/>
+                <w:sz w:val="18"/>
+                <w:szCs w:val="18"/>
+              </w:rPr>
+              <w:t xml:space="preserve"> Prediction Case </w:t>
+            </w:r>
+            <w:r>
+              <w:rPr>
+                <w:rFonts w:ascii="Palatino Linotype" w:hAnsi="Palatino Linotype"/>
+                <w:b/>
+                <w:sz w:val="18"/>
+                <w:szCs w:val="18"/>
+              </w:rPr>
+              <w:t>Prep</w:t>
+            </w:r>
+          </w:p>
+          <w:p>
+            <w:pPr>
+              <w:rPr>
+                <w:rFonts w:ascii="Palatino Linotype" w:hAnsi="Palatino Linotype"/>
+                <w:b/>
+                <w:sz w:val="18"/>
+                <w:szCs w:val="18"/>
+              </w:rPr>
+            </w:pPr>
+          </w:p>
+          <w:p>
+            <w:pPr>
+              <w:rPr>
+                <w:rFonts w:ascii="Palatino Linotype" w:hAnsi="Palatino Linotype"/>
+                <w:b/>
+                <w:sz w:val="18"/>
+                <w:szCs w:val="18"/>
+              </w:rPr>
+            </w:pPr>
+          </w:p>
+          <w:p>
+            <w:pPr>
+              <w:rPr>
+                <w:rFonts w:ascii="Palatino Linotype" w:hAnsi="Palatino Linotype"/>
+                <w:b/>
+                <w:sz w:val="18"/>
+                <w:szCs w:val="18"/>
+              </w:rPr>
+            </w:pPr>
+          </w:p>
+        </w:tc>
+        <w:tc>
+          <w:tcPr>
+            <w:tcW w:w="406" w:type="pct"/>
+            <w:shd w:val="clear" w:color="auto" w:fill="auto"/>
+          </w:tcPr>
           <w:p>
             <w:pPr>
               <w:tabs>
@@ -10146,7 +10526,7 @@
         <w:rFonts w:ascii="Palatino Linotype" w:hAnsi="Palatino Linotype"/>
         <w:noProof/>
       </w:rPr>
-      <w:t>7</w:t>
+      <w:t>2</w:t>
     </w:r>
     <w:r>
       <w:rPr>
@@ -14243,7 +14623,7 @@
 </file>
 
 <file path=customXml/itemProps1.xml><?xml version="1.0" encoding="utf-8"?>
-<ds:datastoreItem xmlns:ds="http://schemas.openxmlformats.org/officeDocument/2006/customXml" ds:itemID="{90B37E5A-EB67-B04D-A0BF-D569075B6DE1}">
+<ds:datastoreItem xmlns:ds="http://schemas.openxmlformats.org/officeDocument/2006/customXml" ds:itemID="{6BE4B0C1-E223-CB44-B2A1-6B863C09A21E}">
   <ds:schemaRefs>
     <ds:schemaRef ds:uri="http://schemas.openxmlformats.org/officeDocument/2006/bibliography"/>
   </ds:schemaRefs>

</xml_diff>

<commit_message>
Added bit about website
</commit_message>
<xml_diff>
--- a/Fall 2015/Syllabus/Jake Only OSCM230 syllabus_ fall2015.docx
+++ b/Fall 2015/Syllabus/Jake Only OSCM230 syllabus_ fall2015.docx
@@ -192,7 +192,6 @@
             <w:pPr>
               <w:rPr>
                 <w:rFonts w:ascii="Palatino Linotype" w:hAnsi="Palatino Linotype"/>
-                <w:b/>
               </w:rPr>
             </w:pPr>
             <w:r>
@@ -201,12 +200,15 @@
               </w:rPr>
               <w:t xml:space="preserve">Email: </w:t>
             </w:r>
-            <w:r>
-              <w:rPr>
-                <w:rFonts w:ascii="Palatino Linotype" w:hAnsi="Palatino Linotype"/>
-              </w:rPr>
-              <w:t>jbfeldman@wustl.edu</w:t>
-            </w:r>
+            <w:hyperlink r:id="rId9" w:history="1">
+              <w:r>
+                <w:rPr>
+                  <w:rStyle w:val="Hyperlink"/>
+                  <w:rFonts w:ascii="Palatino Linotype" w:hAnsi="Palatino Linotype"/>
+                </w:rPr>
+                <w:t>jbfeldman@wustl.edu</w:t>
+              </w:r>
+            </w:hyperlink>
           </w:p>
         </w:tc>
       </w:tr>
@@ -1430,8 +1432,66 @@
                 <w:rFonts w:ascii="Palatino Linotype" w:hAnsi="Palatino Linotype"/>
                 <w:sz w:val="20"/>
               </w:rPr>
-              <w:t xml:space="preserve">Course notes will be distributed in class. The notes will also be available to you through BLACKBOARD </w:t>
-            </w:r>
+              <w:t>Course notes will be distributed in class. The notes will also be avai</w:t>
+            </w:r>
+            <w:r>
+              <w:rPr>
+                <w:rFonts w:ascii="Palatino Linotype" w:hAnsi="Palatino Linotype"/>
+                <w:sz w:val="20"/>
+              </w:rPr>
+              <w:t xml:space="preserve">lable to you through BLACKBOARD.  All of the notes will also be available on my website </w:t>
+            </w:r>
+            <w:hyperlink r:id="rId10" w:history="1">
+              <w:r>
+                <w:rPr>
+                  <w:rStyle w:val="Hyperlink"/>
+                  <w:rFonts w:ascii="Palatino Linotype" w:hAnsi="Palatino Linotype"/>
+                  <w:sz w:val="20"/>
+                </w:rPr>
+                <w:t>https://jake-feldman.squarespace.com</w:t>
+              </w:r>
+            </w:hyperlink>
+            <w:r>
+              <w:rPr>
+                <w:rFonts w:ascii="Palatino Linotype" w:hAnsi="Palatino Linotype"/>
+                <w:sz w:val="20"/>
+              </w:rPr>
+              <w:t xml:space="preserve"> under the Courses Tab.  I w</w:t>
+            </w:r>
+            <w:bookmarkStart w:id="0" w:name="_GoBack"/>
+            <w:bookmarkEnd w:id="0"/>
+            <w:r>
+              <w:rPr>
+                <w:rFonts w:ascii="Palatino Linotype" w:hAnsi="Palatino Linotype"/>
+                <w:sz w:val="20"/>
+              </w:rPr>
+              <w:t>ill also post videos here of walkthroughs of various tasks in Excel/R/</w:t>
+            </w:r>
+            <w:proofErr w:type="spellStart"/>
+            <w:r>
+              <w:rPr>
+                <w:rFonts w:ascii="Palatino Linotype" w:hAnsi="Palatino Linotype"/>
+                <w:sz w:val="20"/>
+              </w:rPr>
+              <w:t>CartoDB</w:t>
+            </w:r>
+            <w:proofErr w:type="spellEnd"/>
+            <w:r>
+              <w:rPr>
+                <w:rFonts w:ascii="Palatino Linotype" w:hAnsi="Palatino Linotype"/>
+                <w:sz w:val="20"/>
+              </w:rPr>
+              <w:t>.</w:t>
+            </w:r>
+          </w:p>
+          <w:p>
+            <w:pPr>
+              <w:pStyle w:val="BodyText"/>
+              <w:rPr>
+                <w:rFonts w:ascii="Palatino Linotype" w:hAnsi="Palatino Linotype"/>
+                <w:sz w:val="20"/>
+              </w:rPr>
+            </w:pPr>
           </w:p>
           <w:p>
             <w:pPr>
@@ -2023,7 +2083,14 @@
         <w:rPr>
           <w:rFonts w:ascii="Palatino Linotype" w:hAnsi="Palatino Linotype"/>
         </w:rPr>
-        <w:t xml:space="preserve"> piece of paper with writing on both sides.</w:t>
+        <w:t xml:space="preserve"> piece of </w:t>
+      </w:r>
+      <w:r>
+        <w:rPr>
+          <w:rFonts w:ascii="Palatino Linotype" w:hAnsi="Palatino Linotype"/>
+        </w:rPr>
+        <w:lastRenderedPageBreak/>
+        <w:t>paper with writing on both sides.</w:t>
       </w:r>
       <w:r>
         <w:rPr>
@@ -2088,7 +2155,6 @@
           <w:rFonts w:ascii="Palatino Linotype" w:hAnsi="Palatino Linotype"/>
           <w:sz w:val="20"/>
         </w:rPr>
-        <w:lastRenderedPageBreak/>
         <w:t>Mini-</w:t>
       </w:r>
       <w:proofErr w:type="gramStart"/>
@@ -2610,6 +2676,7 @@
         <w:rPr>
           <w:rFonts w:ascii="Palatino Linotype" w:hAnsi="Palatino Linotype"/>
         </w:rPr>
+        <w:lastRenderedPageBreak/>
         <w:t xml:space="preserve">Below, I discuss three aspects of academic integrity. First, I present my commitment to matters of integrity. Second, I provide an overview of Olin’s Code of Conduct as it relates to Academic matters, and third, I discuss matters of Olin’s conduct of Conduct as it relate to </w:t>
       </w:r>
       <w:r>
@@ -2657,7 +2724,6 @@
           <w:szCs w:val="22"/>
           <w:u w:val="single"/>
         </w:rPr>
-        <w:lastRenderedPageBreak/>
         <w:t>My commitment to Integrity as the instructor of this course</w:t>
       </w:r>
     </w:p>
@@ -3144,6 +3210,7 @@
           <w:szCs w:val="22"/>
           <w:u w:val="single"/>
         </w:rPr>
+        <w:lastRenderedPageBreak/>
         <w:t xml:space="preserve">Olin’s </w:t>
       </w:r>
       <w:r>
@@ -3251,7 +3318,6 @@
           <w:bCs/>
           <w:szCs w:val="22"/>
         </w:rPr>
-        <w:lastRenderedPageBreak/>
         <w:t>Attendance</w:t>
       </w:r>
       <w:r>
@@ -3773,7 +3839,15 @@
           <w:rFonts w:ascii="Palatino Linotype" w:hAnsi="Palatino Linotype"/>
           <w:szCs w:val="22"/>
         </w:rPr>
-        <w:t>Reasonable accommodations will be made for students with verifiable disabilities. Students who qualify for accommodations must register through Washington University’s Center for Advanced Learning Disability Resources (DR) in Cornerstone. Their staff members will assist me in arranging appropriate accommodations.</w:t>
+        <w:t xml:space="preserve">Reasonable accommodations will be made for students with verifiable disabilities. Students who qualify for accommodations must register through Washington University’s Center for Advanced </w:t>
+      </w:r>
+      <w:r>
+        <w:rPr>
+          <w:rFonts w:ascii="Palatino Linotype" w:hAnsi="Palatino Linotype"/>
+          <w:szCs w:val="22"/>
+        </w:rPr>
+        <w:lastRenderedPageBreak/>
+        <w:t>Learning Disability Resources (DR) in Cornerstone. Their staff members will assist me in arranging appropriate accommodations.</w:t>
       </w:r>
     </w:p>
     <w:p>
@@ -7357,8 +7431,6 @@
               </w:rPr>
               <w:t xml:space="preserve">Data Analytics, </w:t>
             </w:r>
-            <w:bookmarkStart w:id="0" w:name="_GoBack"/>
-            <w:bookmarkEnd w:id="0"/>
           </w:p>
           <w:p>
             <w:pPr>
@@ -7886,8 +7958,8 @@
           <w:b/>
         </w:rPr>
         <w:sectPr>
-          <w:headerReference w:type="default" r:id="rId9"/>
-          <w:footerReference w:type="default" r:id="rId10"/>
+          <w:headerReference w:type="default" r:id="rId11"/>
+          <w:footerReference w:type="default" r:id="rId12"/>
           <w:type w:val="continuous"/>
           <w:pgSz w:w="12240" w:h="15840" w:code="1"/>
           <w:pgMar w:top="1440" w:right="1800" w:bottom="1152" w:left="1800" w:header="720" w:footer="720" w:gutter="0"/>
@@ -10459,7 +10531,7 @@
       </w:pPr>
     </w:p>
     <w:sectPr>
-      <w:headerReference w:type="default" r:id="rId11"/>
+      <w:headerReference w:type="default" r:id="rId13"/>
       <w:pgSz w:w="12240" w:h="15840" w:code="1"/>
       <w:pgMar w:top="1152" w:right="1800" w:bottom="720" w:left="1800" w:header="720" w:footer="720" w:gutter="0"/>
       <w:cols w:space="720"/>
@@ -10526,7 +10598,7 @@
         <w:rFonts w:ascii="Palatino Linotype" w:hAnsi="Palatino Linotype"/>
         <w:noProof/>
       </w:rPr>
-      <w:t>2</w:t>
+      <w:t>3</w:t>
     </w:r>
     <w:r>
       <w:rPr>
@@ -14623,7 +14695,7 @@
 </file>
 
 <file path=customXml/itemProps1.xml><?xml version="1.0" encoding="utf-8"?>
-<ds:datastoreItem xmlns:ds="http://schemas.openxmlformats.org/officeDocument/2006/customXml" ds:itemID="{6BE4B0C1-E223-CB44-B2A1-6B863C09A21E}">
+<ds:datastoreItem xmlns:ds="http://schemas.openxmlformats.org/officeDocument/2006/customXml" ds:itemID="{F694EEF6-A484-2643-985B-78B97B912D5E}">
   <ds:schemaRefs>
     <ds:schemaRef ds:uri="http://schemas.openxmlformats.org/officeDocument/2006/bibliography"/>
   </ds:schemaRefs>

</xml_diff>